<commit_message>
solved project_22 and finished another 3 projects
</commit_message>
<xml_diff>
--- a/homework/pointer/C语言数组和指针28题.docx
+++ b/homework/pointer/C语言数组和指针28题.docx
@@ -2105,45 +2105,19 @@
       </w:r>
       <w:proofErr w:type="gramStart"/>
       <w:r>
-        <w:t>倒读都一样</w:t>
+        <w:t>倒读都一</w:t>
       </w:r>
       <w:proofErr w:type="gramEnd"/>
       <w:r>
-        <w:t>的一个字符串，如</w:t>
-      </w:r>
-      <w:proofErr w:type="gramStart"/>
-      <w:r>
-        <w:t>”</w:t>
-      </w:r>
-      <w:proofErr w:type="gramEnd"/>
-      <w:r>
-        <w:t>level</w:t>
-      </w:r>
-      <w:proofErr w:type="gramStart"/>
-      <w:r>
-        <w:t>”</w:t>
-      </w:r>
-      <w:proofErr w:type="gramEnd"/>
-      <w:r>
-        <w:t>、</w:t>
-      </w:r>
-      <w:proofErr w:type="gramStart"/>
-      <w:r>
-        <w:t>”</w:t>
+        <w:t>样的一个字符串，如”level”、”</w:t>
       </w:r>
       <w:proofErr w:type="spellStart"/>
-      <w:proofErr w:type="gramEnd"/>
       <w:r>
         <w:t>abccba</w:t>
       </w:r>
       <w:proofErr w:type="spellEnd"/>
-      <w:proofErr w:type="gramStart"/>
-      <w:r>
-        <w:t>”</w:t>
-      </w:r>
-      <w:proofErr w:type="gramEnd"/>
-      <w:r>
-        <w:t>都是回文串。</w:t>
+      <w:r>
+        <w:t>”都是回文串。</w:t>
       </w:r>
     </w:p>
     <w:p>
@@ -2552,7 +2526,6 @@
         <w:jc w:val="center"/>
         <w:outlineLvl w:val="1"/>
         <w:rPr>
-          <w:rFonts w:hint="eastAsia"/>
           <w:color w:val="FF0000"/>
           <w:sz w:val="36"/>
           <w:szCs w:val="36"/>
@@ -2565,23 +2538,14 @@
           <w:szCs w:val="36"/>
         </w:rPr>
         <w:t>1146: 数组指针22：字符串比较</w:t>
-      </w:r>
-      <w:r>
-        <w:rPr>
-          <w:rFonts w:hint="eastAsia"/>
-          <w:color w:val="FF0000"/>
-          <w:sz w:val="36"/>
-          <w:szCs w:val="36"/>
-        </w:rPr>
-        <w:t>(未完成)</w:t>
-      </w:r>
-    </w:p>
-    <w:p>
-      <w:r>
-        <w:t>Description</w:t>
       </w:r>
       <w:bookmarkStart w:id="0" w:name="_GoBack"/>
       <w:bookmarkEnd w:id="0"/>
+    </w:p>
+    <w:p>
+      <w:r>
+        <w:t>Description</w:t>
+      </w:r>
     </w:p>
     <w:p>
       <w:r>

</xml_diff>